<commit_message>
[bug] For bug 50447: rename default color scheme "Office" -> "New Office"
</commit_message>
<xml_diff>
--- a/new/pt-BR/new.docx
+++ b/new/pt-BR/new.docx
@@ -221,9 +221,9 @@
 </file>
 
 <file path=word/theme/theme1.xml><?xml version="1.0" encoding="utf-8"?>
-<a:theme xmlns:a="http://schemas.openxmlformats.org/drawingml/2006/main" name="Tema do Office">
+<a:theme xmlns:a="http://schemas.openxmlformats.org/drawingml/2006/main" xmlns:r="http://schemas.openxmlformats.org/officeDocument/2006/relationships" xmlns:p="http://schemas.openxmlformats.org/presentationml/2006/main" name="Office Theme">
   <a:themeElements>
-    <a:clrScheme name="Office">
+    <a:clrScheme name="New Office">
       <a:dk1>
         <a:sysClr val="windowText" lastClr="000000"/>
       </a:dk1>
@@ -237,7 +237,7 @@
         <a:srgbClr val="E7E6E6"/>
       </a:lt2>
       <a:accent1>
-        <a:srgbClr val="4472C4"/>
+        <a:srgbClr val="5B9BD5"/>
       </a:accent1>
       <a:accent2>
         <a:srgbClr val="ED7D31"/>
@@ -249,7 +249,7 @@
         <a:srgbClr val="FFC000"/>
       </a:accent4>
       <a:accent5>
-        <a:srgbClr val="5B9BD5"/>
+        <a:srgbClr val="4472C4"/>
       </a:accent5>
       <a:accent6>
         <a:srgbClr val="70AD47"/>
@@ -261,76 +261,16 @@
         <a:srgbClr val="954F72"/>
       </a:folHlink>
     </a:clrScheme>
-    <a:fontScheme name="Office">
+    <a:fontScheme name="Office Classic 2">
       <a:majorFont>
-        <a:latin typeface="Calibri Light" panose="020F0302020204030204"/>
-        <a:ea typeface=""/>
-        <a:cs typeface=""/>
-        <a:font script="Jpan" typeface="游ゴシック Light"/>
-        <a:font script="Hang" typeface="맑은 고딕"/>
-        <a:font script="Hans" typeface="等线 Light"/>
-        <a:font script="Hant" typeface="新細明體"/>
-        <a:font script="Arab" typeface="Times New Roman"/>
-        <a:font script="Hebr" typeface="Times New Roman"/>
-        <a:font script="Thai" typeface="Angsana New"/>
-        <a:font script="Ethi" typeface="Nyala"/>
-        <a:font script="Beng" typeface="Vrinda"/>
-        <a:font script="Gujr" typeface="Shruti"/>
-        <a:font script="Khmr" typeface="MoolBoran"/>
-        <a:font script="Knda" typeface="Tunga"/>
-        <a:font script="Guru" typeface="Raavi"/>
-        <a:font script="Cans" typeface="Euphemia"/>
-        <a:font script="Cher" typeface="Plantagenet Cherokee"/>
-        <a:font script="Yiii" typeface="Microsoft Yi Baiti"/>
-        <a:font script="Tibt" typeface="Microsoft Himalaya"/>
-        <a:font script="Thaa" typeface="MV Boli"/>
-        <a:font script="Deva" typeface="Mangal"/>
-        <a:font script="Telu" typeface="Gautami"/>
-        <a:font script="Taml" typeface="Latha"/>
-        <a:font script="Syrc" typeface="Estrangelo Edessa"/>
-        <a:font script="Orya" typeface="Kalinga"/>
-        <a:font script="Mlym" typeface="Kartika"/>
-        <a:font script="Laoo" typeface="DokChampa"/>
-        <a:font script="Sinh" typeface="Iskoola Pota"/>
-        <a:font script="Mong" typeface="Mongolian Baiti"/>
-        <a:font script="Viet" typeface="Times New Roman"/>
-        <a:font script="Uigh" typeface="Microsoft Uighur"/>
-        <a:font script="Geor" typeface="Sylfaen"/>
+        <a:latin typeface="Arial"/>
+        <a:ea typeface="Arial"/>
+        <a:cs typeface="Arial"/>
       </a:majorFont>
       <a:minorFont>
-        <a:latin typeface="Calibri" panose="020F0502020204030204"/>
-        <a:ea typeface=""/>
-        <a:cs typeface=""/>
-        <a:font script="Jpan" typeface="游明朝"/>
-        <a:font script="Hang" typeface="맑은 고딕"/>
-        <a:font script="Hans" typeface="等线"/>
-        <a:font script="Hant" typeface="新細明體"/>
-        <a:font script="Arab" typeface="Arial"/>
-        <a:font script="Hebr" typeface="Arial"/>
-        <a:font script="Thai" typeface="Cordia New"/>
-        <a:font script="Ethi" typeface="Nyala"/>
-        <a:font script="Beng" typeface="Vrinda"/>
-        <a:font script="Gujr" typeface="Shruti"/>
-        <a:font script="Khmr" typeface="DaunPenh"/>
-        <a:font script="Knda" typeface="Tunga"/>
-        <a:font script="Guru" typeface="Raavi"/>
-        <a:font script="Cans" typeface="Euphemia"/>
-        <a:font script="Cher" typeface="Plantagenet Cherokee"/>
-        <a:font script="Yiii" typeface="Microsoft Yi Baiti"/>
-        <a:font script="Tibt" typeface="Microsoft Himalaya"/>
-        <a:font script="Thaa" typeface="MV Boli"/>
-        <a:font script="Deva" typeface="Mangal"/>
-        <a:font script="Telu" typeface="Gautami"/>
-        <a:font script="Taml" typeface="Latha"/>
-        <a:font script="Syrc" typeface="Estrangelo Edessa"/>
-        <a:font script="Orya" typeface="Kalinga"/>
-        <a:font script="Mlym" typeface="Kartika"/>
-        <a:font script="Laoo" typeface="DokChampa"/>
-        <a:font script="Sinh" typeface="Iskoola Pota"/>
-        <a:font script="Mong" typeface="Mongolian Baiti"/>
-        <a:font script="Viet" typeface="Arial"/>
-        <a:font script="Uigh" typeface="Microsoft Uighur"/>
-        <a:font script="Geor" typeface="Sylfaen"/>
+        <a:latin typeface="Arial"/>
+        <a:ea typeface="Arial"/>
+        <a:cs typeface="Arial"/>
       </a:minorFont>
     </a:fontScheme>
     <a:fmtScheme name="Office">
@@ -338,94 +278,97 @@
         <a:solidFill>
           <a:schemeClr val="phClr"/>
         </a:solidFill>
-        <a:gradFill rotWithShape="1">
+        <a:gradFill>
           <a:gsLst>
             <a:gs pos="0">
               <a:schemeClr val="phClr">
-                <a:lumMod val="110000"/>
-                <a:satMod val="105000"/>
-                <a:tint val="67000"/>
-              </a:schemeClr>
-            </a:gs>
-            <a:gs pos="50000">
-              <a:schemeClr val="phClr">
-                <a:lumMod val="105000"/>
-                <a:satMod val="103000"/>
-                <a:tint val="73000"/>
+                <a:tint val="50000"/>
+                <a:satMod val="300000"/>
+              </a:schemeClr>
+            </a:gs>
+            <a:gs pos="35000">
+              <a:schemeClr val="phClr">
+                <a:tint val="37000"/>
+                <a:satMod val="300000"/>
               </a:schemeClr>
             </a:gs>
             <a:gs pos="100000">
               <a:schemeClr val="phClr">
-                <a:lumMod val="105000"/>
-                <a:satMod val="109000"/>
-                <a:tint val="81000"/>
+                <a:tint val="15000"/>
+                <a:satMod val="350000"/>
               </a:schemeClr>
             </a:gs>
           </a:gsLst>
-          <a:lin ang="5400000" scaled="0"/>
+          <a:lin ang="16200000" scaled="1"/>
         </a:gradFill>
-        <a:gradFill rotWithShape="1">
+        <a:gradFill>
           <a:gsLst>
             <a:gs pos="0">
               <a:schemeClr val="phClr">
-                <a:satMod val="103000"/>
-                <a:lumMod val="102000"/>
-                <a:tint val="94000"/>
-              </a:schemeClr>
-            </a:gs>
-            <a:gs pos="50000">
-              <a:schemeClr val="phClr">
-                <a:satMod val="110000"/>
-                <a:lumMod val="100000"/>
-                <a:shade val="100000"/>
+                <a:shade val="51000"/>
+                <a:satMod val="130000"/>
+              </a:schemeClr>
+            </a:gs>
+            <a:gs pos="80000">
+              <a:schemeClr val="phClr">
+                <a:shade val="93000"/>
+                <a:satMod val="130000"/>
               </a:schemeClr>
             </a:gs>
             <a:gs pos="100000">
               <a:schemeClr val="phClr">
-                <a:lumMod val="99000"/>
-                <a:satMod val="120000"/>
-                <a:shade val="78000"/>
+                <a:shade val="94000"/>
+                <a:satMod val="135000"/>
               </a:schemeClr>
             </a:gs>
           </a:gsLst>
-          <a:lin ang="5400000" scaled="0"/>
+          <a:lin ang="16200000" scaled="0"/>
         </a:gradFill>
       </a:fillStyleLst>
       <a:lnStyleLst>
         <a:ln w="6350" cap="flat" cmpd="sng" algn="ctr">
           <a:solidFill>
-            <a:schemeClr val="phClr"/>
+            <a:schemeClr val="phClr">
+              <a:shade val="95000"/>
+              <a:satMod val="105000"/>
+            </a:schemeClr>
           </a:solidFill>
-          <a:prstDash val="solid"/>
-          <a:miter lim="800000"/>
         </a:ln>
         <a:ln w="12700" cap="flat" cmpd="sng" algn="ctr">
           <a:solidFill>
             <a:schemeClr val="phClr"/>
           </a:solidFill>
-          <a:prstDash val="solid"/>
-          <a:miter lim="800000"/>
         </a:ln>
         <a:ln w="19050" cap="flat" cmpd="sng" algn="ctr">
           <a:solidFill>
             <a:schemeClr val="phClr"/>
           </a:solidFill>
-          <a:prstDash val="solid"/>
-          <a:miter lim="800000"/>
         </a:ln>
       </a:lnStyleLst>
       <a:effectStyleLst>
         <a:effectStyle>
-          <a:effectLst/>
-        </a:effectStyle>
-        <a:effectStyle>
-          <a:effectLst/>
+          <a:effectLst>
+            <a:outerShdw blurRad="40000" dist="20000" dir="5400000" rotWithShape="0">
+              <a:srgbClr val="000000">
+                <a:alpha val="38000"/>
+              </a:srgbClr>
+            </a:outerShdw>
+          </a:effectLst>
         </a:effectStyle>
         <a:effectStyle>
           <a:effectLst>
-            <a:outerShdw blurRad="57150" dist="19050" dir="5400000" algn="ctr" rotWithShape="0">
+            <a:outerShdw blurRad="40000" dist="23000" dir="5400000" rotWithShape="0">
               <a:srgbClr val="000000">
-                <a:alpha val="63000"/>
+                <a:alpha val="35000"/>
+              </a:srgbClr>
+            </a:outerShdw>
+          </a:effectLst>
+        </a:effectStyle>
+        <a:effectStyle>
+          <a:effectLst>
+            <a:outerShdw blurRad="40000" dist="23000" dir="5400000" rotWithShape="0">
+              <a:srgbClr val="000000">
+                <a:alpha val="35000"/>
               </a:srgbClr>
             </a:outerShdw>
           </a:effectLst>
@@ -435,48 +378,50 @@
         <a:solidFill>
           <a:schemeClr val="phClr"/>
         </a:solidFill>
-        <a:solidFill>
-          <a:schemeClr val="phClr">
-            <a:tint val="95000"/>
-            <a:satMod val="170000"/>
-          </a:schemeClr>
-        </a:solidFill>
-        <a:gradFill rotWithShape="1">
+        <a:gradFill>
           <a:gsLst>
             <a:gs pos="0">
               <a:schemeClr val="phClr">
-                <a:tint val="93000"/>
-                <a:satMod val="150000"/>
-                <a:shade val="98000"/>
-                <a:lumMod val="102000"/>
-              </a:schemeClr>
-            </a:gs>
-            <a:gs pos="50000">
-              <a:schemeClr val="phClr">
-                <a:tint val="98000"/>
-                <a:satMod val="130000"/>
-                <a:shade val="90000"/>
-                <a:lumMod val="103000"/>
+                <a:tint val="40000"/>
+                <a:satMod val="350000"/>
+              </a:schemeClr>
+            </a:gs>
+            <a:gs pos="40000">
+              <a:schemeClr val="phClr">
+                <a:tint val="45000"/>
+                <a:shade val="99000"/>
+                <a:satMod val="350000"/>
               </a:schemeClr>
             </a:gs>
             <a:gs pos="100000">
               <a:schemeClr val="phClr">
-                <a:shade val="63000"/>
-                <a:satMod val="120000"/>
+                <a:shade val="20000"/>
+                <a:satMod val="255000"/>
               </a:schemeClr>
             </a:gs>
           </a:gsLst>
-          <a:lin ang="5400000" scaled="0"/>
+          <a:path path="circle"/>
+        </a:gradFill>
+        <a:gradFill>
+          <a:gsLst>
+            <a:gs pos="0">
+              <a:schemeClr val="phClr">
+                <a:tint val="80000"/>
+                <a:satMod val="300000"/>
+              </a:schemeClr>
+            </a:gs>
+            <a:gs pos="100000">
+              <a:schemeClr val="phClr">
+                <a:shade val="30000"/>
+                <a:satMod val="200000"/>
+              </a:schemeClr>
+            </a:gs>
+          </a:gsLst>
+          <a:path path="circle"/>
         </a:gradFill>
       </a:bgFillStyleLst>
     </a:fmtScheme>
   </a:themeElements>
   <a:objectDefaults/>
-  <a:extraClrSchemeLst/>
-  <a:extLst>
-    <a:ext uri="{05A4C25C-085E-4340-85A3-A5531E510DB2}">
-      <thm15:themeFamily xmlns:thm15="http://schemas.microsoft.com/office/thememl/2012/main" name="Office Theme" id="{62F939B6-93AF-4DB8-9C6B-D6C7DFDC589F}" vid="{4A3C46E8-61CC-4603-A589-7422A47A8E4A}"/>
-    </a:ext>
-  </a:extLst>
 </a:theme>
 </file>
</xml_diff>